<commit_message>
Gráficas Reglas de Negocio
Actualización de las gráficas de marco de trabajo y ciclo de vida
</commit_message>
<xml_diff>
--- a/018 Admin Reglas de Negocio/E2-DIS-018 Metamodelo de Reglas de Negocio (4.1).docx
+++ b/018 Admin Reglas de Negocio/E2-DIS-018 Metamodelo de Reglas de Negocio (4.1).docx
@@ -6211,6 +6211,7 @@
       </w:pPr>
       <w:bookmarkStart w:id="6" w:name="_Toc526180699"/>
       <w:r>
+        <w:lastRenderedPageBreak/>
         <w:t>Ciclo de vida de Reglas de N</w:t>
       </w:r>
       <w:r>
@@ -6221,24 +6222,17 @@
     <w:p>
       <w:pPr>
         <w:pStyle w:val="Sinespaciado"/>
-      </w:pPr>
-    </w:p>
-    <w:p>
-      <w:pPr>
-        <w:pStyle w:val="Sinespaciado"/>
-        <w:keepNext/>
       </w:pPr>
       <w:r>
         <w:rPr>
           <w:noProof/>
           <w:lang w:eastAsia="es-MX"/>
         </w:rPr>
-        <w:lastRenderedPageBreak/>
         <w:drawing>
-          <wp:inline distT="0" distB="0" distL="0" distR="0" wp14:anchorId="69EA94A1" wp14:editId="02893C65">
-            <wp:extent cx="5611495" cy="6581775"/>
-            <wp:effectExtent l="0" t="0" r="8255" b="9525"/>
-            <wp:docPr id="8" name="Imagen 8"/>
+          <wp:inline distT="0" distB="0" distL="0" distR="0" wp14:anchorId="162BC9A8" wp14:editId="63E87507">
+            <wp:extent cx="5612130" cy="7025659"/>
+            <wp:effectExtent l="0" t="0" r="7620" b="3810"/>
+            <wp:docPr id="3" name="Imagen 3" descr="C:\Users\jgarciac\Documents\PMS\Entregables\E2-DIS-018\Diagramas\Marco de trabajo  Reglas de Negocio.jpg"/>
             <wp:cNvGraphicFramePr>
               <a:graphicFrameLocks xmlns:a="http://schemas.openxmlformats.org/drawingml/2006/main" noChangeAspect="1"/>
             </wp:cNvGraphicFramePr>
@@ -6246,7 +6240,7 @@
               <a:graphicData uri="http://schemas.openxmlformats.org/drawingml/2006/picture">
                 <pic:pic xmlns:pic="http://schemas.openxmlformats.org/drawingml/2006/picture">
                   <pic:nvPicPr>
-                    <pic:cNvPr id="0" name="Picture 1"/>
+                    <pic:cNvPr id="0" name="Picture 1" descr="C:\Users\jgarciac\Documents\PMS\Entregables\E2-DIS-018\Diagramas\Marco de trabajo  Reglas de Negocio.jpg"/>
                     <pic:cNvPicPr>
                       <a:picLocks noChangeAspect="1" noChangeArrowheads="1"/>
                     </pic:cNvPicPr>
@@ -6267,7 +6261,7 @@
                   <pic:spPr bwMode="auto">
                     <a:xfrm>
                       <a:off x="0" y="0"/>
-                      <a:ext cx="5622782" cy="6595014"/>
+                      <a:ext cx="5612130" cy="7025659"/>
                     </a:xfrm>
                     <a:prstGeom prst="rect">
                       <a:avLst/>
@@ -6557,15 +6551,7 @@
           <w:b w:val="0"/>
           <w:szCs w:val="22"/>
         </w:rPr>
-        <w:t xml:space="preserve"> (leyes, </w:t>
-      </w:r>
-      <w:r>
-        <w:rPr>
-          <w:b w:val="0"/>
-          <w:szCs w:val="22"/>
-        </w:rPr>
-        <w:lastRenderedPageBreak/>
-        <w:t xml:space="preserve">regulaciones, políticas, </w:t>
+        <w:t xml:space="preserve"> (leyes, regulaciones, políticas, </w:t>
       </w:r>
       <w:r>
         <w:rPr>
@@ -7234,15 +7220,14 @@
       </w:pPr>
       <w:r>
         <w:rPr>
-          <w:b w:val="0"/>
           <w:noProof/>
           <w:lang w:eastAsia="es-MX"/>
         </w:rPr>
         <w:drawing>
-          <wp:inline distT="0" distB="0" distL="0" distR="0" wp14:anchorId="759F16A2" wp14:editId="3FF7AFBE">
-            <wp:extent cx="5316220" cy="3121660"/>
-            <wp:effectExtent l="0" t="0" r="0" b="2540"/>
-            <wp:docPr id="6" name="Imagen 6"/>
+          <wp:inline distT="0" distB="0" distL="0" distR="0" wp14:anchorId="5F51A7C1" wp14:editId="54255E4A">
+            <wp:extent cx="5612130" cy="3455891"/>
+            <wp:effectExtent l="0" t="0" r="7620" b="0"/>
+            <wp:docPr id="7" name="Imagen 7" descr="C:\Users\jgarciac\Documents\PMS\Entregables\E2-DIS-018\Diagramas\Ciclo de vida Regalas de Negocio.jpg"/>
             <wp:cNvGraphicFramePr>
               <a:graphicFrameLocks xmlns:a="http://schemas.openxmlformats.org/drawingml/2006/main" noChangeAspect="1"/>
             </wp:cNvGraphicFramePr>
@@ -7250,7 +7235,7 @@
               <a:graphicData uri="http://schemas.openxmlformats.org/drawingml/2006/picture">
                 <pic:pic xmlns:pic="http://schemas.openxmlformats.org/drawingml/2006/picture">
                   <pic:nvPicPr>
-                    <pic:cNvPr id="0" name="Picture 2"/>
+                    <pic:cNvPr id="0" name="Picture 2" descr="C:\Users\jgarciac\Documents\PMS\Entregables\E2-DIS-018\Diagramas\Ciclo de vida Regalas de Negocio.jpg"/>
                     <pic:cNvPicPr>
                       <a:picLocks noChangeAspect="1" noChangeArrowheads="1"/>
                     </pic:cNvPicPr>
@@ -7271,12 +7256,15 @@
                   <pic:spPr bwMode="auto">
                     <a:xfrm>
                       <a:off x="0" y="0"/>
-                      <a:ext cx="5316220" cy="3121660"/>
+                      <a:ext cx="5612130" cy="3455891"/>
                     </a:xfrm>
                     <a:prstGeom prst="rect">
                       <a:avLst/>
                     </a:prstGeom>
                     <a:noFill/>
+                    <a:ln>
+                      <a:noFill/>
+                    </a:ln>
                   </pic:spPr>
                 </pic:pic>
               </a:graphicData>
@@ -7284,6 +7272,8 @@
           </wp:inline>
         </w:drawing>
       </w:r>
+      <w:bookmarkStart w:id="7" w:name="_GoBack"/>
+      <w:bookmarkEnd w:id="7"/>
     </w:p>
     <w:p>
       <w:pPr>
@@ -7596,7 +7586,7 @@
       <w:pPr>
         <w:pStyle w:val="E1"/>
       </w:pPr>
-      <w:bookmarkStart w:id="7" w:name="_Toc526180700"/>
+      <w:bookmarkStart w:id="8" w:name="_Toc526180700"/>
       <w:r>
         <w:t xml:space="preserve">Lineamientos </w:t>
       </w:r>
@@ -7606,7 +7596,7 @@
       <w:r>
         <w:t xml:space="preserve"> especificación de Reglas de Negocio.</w:t>
       </w:r>
-      <w:bookmarkEnd w:id="7"/>
+      <w:bookmarkEnd w:id="8"/>
     </w:p>
     <w:p>
       <w:pPr>
@@ -18821,7 +18811,7 @@
       <w:pPr>
         <w:pStyle w:val="E1"/>
       </w:pPr>
-      <w:bookmarkStart w:id="8" w:name="_Toc526180701"/>
+      <w:bookmarkStart w:id="9" w:name="_Toc526180701"/>
       <w:r>
         <w:t xml:space="preserve">Políticas de almacenamiento </w:t>
       </w:r>
@@ -18834,7 +18824,7 @@
       <w:r>
         <w:t>Inventario</w:t>
       </w:r>
-      <w:bookmarkEnd w:id="8"/>
+      <w:bookmarkEnd w:id="9"/>
     </w:p>
     <w:p>
       <w:pPr>
@@ -20594,11 +20584,11 @@
       <w:pPr>
         <w:pStyle w:val="E1"/>
       </w:pPr>
-      <w:bookmarkStart w:id="9" w:name="_Toc526180702"/>
+      <w:bookmarkStart w:id="10" w:name="_Toc526180702"/>
       <w:r>
         <w:t>Conclusiones</w:t>
       </w:r>
-      <w:bookmarkEnd w:id="9"/>
+      <w:bookmarkEnd w:id="10"/>
     </w:p>
     <w:p>
       <w:pPr>
@@ -21832,8 +21822,6 @@
           <w:b w:val="0"/>
         </w:rPr>
       </w:pPr>
-      <w:bookmarkStart w:id="10" w:name="_GoBack"/>
-      <w:bookmarkEnd w:id="10"/>
     </w:p>
     <w:p>
       <w:pPr>
@@ -22987,7 +22975,7 @@
                               <w:sz w:val="18"/>
                               <w:lang w:val="es-ES"/>
                             </w:rPr>
-                            <w:t>32</w:t>
+                            <w:t>21</w:t>
                           </w:r>
                           <w:r>
                             <w:rPr>
@@ -23075,7 +23063,7 @@
                         <w:sz w:val="18"/>
                         <w:lang w:val="es-ES"/>
                       </w:rPr>
-                      <w:t>32</w:t>
+                      <w:t>21</w:t>
                     </w:r>
                     <w:r>
                       <w:rPr>
@@ -29097,7 +29085,7 @@
 </file>
 
 <file path=customXml/itemProps1.xml><?xml version="1.0" encoding="utf-8"?>
-<ds:datastoreItem xmlns:ds="http://schemas.openxmlformats.org/officeDocument/2006/customXml" ds:itemID="{03D89D2A-AAEA-47D0-80E6-665DE2CB35BC}">
+<ds:datastoreItem xmlns:ds="http://schemas.openxmlformats.org/officeDocument/2006/customXml" ds:itemID="{9A8B2F1F-65C3-4DE4-AC78-C82EF048874F}">
   <ds:schemaRefs>
     <ds:schemaRef ds:uri="http://schemas.openxmlformats.org/officeDocument/2006/bibliography"/>
   </ds:schemaRefs>

</xml_diff>